<commit_message>
update some tips and pass year paper
</commit_message>
<xml_diff>
--- a/软件工程导论/导论复习题.docx
+++ b/软件工程导论/导论复习题.docx
@@ -506,6 +506,101 @@
     <w:p>
       <w:pPr>
         <w:spacing w:line="300" w:lineRule="auto"/>
+        <w:jc w:val="left"/>
+        <w:rPr>
+          <w:rFonts w:ascii="??" w:hAnsi="??" w:cs="宋体"/>
+          <w:color w:val="000000"/>
+          <w:kern w:val="0"/>
+          <w:szCs w:val="21"/>
+        </w:rPr>
+      </w:pPr>
+      <w:r>
+        <w:rPr>
+          <w:rFonts w:ascii="??" w:hAnsi="??" w:cs="宋体" w:hint="eastAsia"/>
+          <w:b/>
+          <w:bCs/>
+          <w:color w:val="000000"/>
+          <w:kern w:val="0"/>
+          <w:szCs w:val="21"/>
+        </w:rPr>
+        <w:t>可行性分析</w:t>
+      </w:r>
+      <w:r>
+        <w:rPr>
+          <w:rFonts w:ascii="??" w:hAnsi="??" w:cs="宋体" w:hint="eastAsia"/>
+          <w:color w:val="000000"/>
+          <w:kern w:val="0"/>
+          <w:szCs w:val="21"/>
+        </w:rPr>
+        <w:t xml:space="preserve"> </w:t>
+      </w:r>
+      <w:r>
+        <w:rPr>
+          <w:rFonts w:ascii="??" w:hAnsi="??" w:cs="宋体"/>
+          <w:color w:val="000000"/>
+          <w:kern w:val="0"/>
+          <w:szCs w:val="21"/>
+        </w:rPr>
+        <w:t xml:space="preserve">: </w:t>
+      </w:r>
+      <w:r>
+        <w:rPr>
+          <w:rFonts w:ascii="??" w:hAnsi="??" w:cs="宋体" w:hint="eastAsia"/>
+          <w:color w:val="000000"/>
+          <w:kern w:val="0"/>
+          <w:szCs w:val="21"/>
+        </w:rPr>
+        <w:t>可行性分析是在系统开发的早期所做的一项重要的论证工作，它是决定该系统是否开发的决策依据</w:t>
+      </w:r>
+      <w:r>
+        <w:rPr>
+          <w:rFonts w:ascii="??" w:hAnsi="??" w:cs="宋体" w:hint="eastAsia"/>
+          <w:color w:val="000000"/>
+          <w:kern w:val="0"/>
+          <w:szCs w:val="21"/>
+        </w:rPr>
+        <w:t>,</w:t>
+      </w:r>
+      <w:r>
+        <w:rPr>
+          <w:rFonts w:ascii="??" w:hAnsi="??" w:cs="宋体"/>
+          <w:color w:val="000000"/>
+          <w:kern w:val="0"/>
+          <w:szCs w:val="21"/>
+        </w:rPr>
+        <w:t xml:space="preserve"> </w:t>
+      </w:r>
+      <w:r>
+        <w:rPr>
+          <w:rFonts w:ascii="??" w:hAnsi="??" w:cs="宋体" w:hint="eastAsia"/>
+          <w:color w:val="000000"/>
+          <w:kern w:val="0"/>
+          <w:szCs w:val="21"/>
+        </w:rPr>
+        <w:t>可行性研究主要集中在以下四个方面经济可行性、技术可行性</w:t>
+      </w:r>
+      <w:r>
+        <w:rPr>
+          <w:rFonts w:ascii="??" w:hAnsi="??" w:cs="宋体"/>
+          <w:color w:val="000000"/>
+          <w:kern w:val="0"/>
+          <w:szCs w:val="21"/>
+        </w:rPr>
+        <w:t xml:space="preserve">, </w:t>
+      </w:r>
+      <w:r>
+        <w:rPr>
+          <w:rFonts w:ascii="??" w:hAnsi="??" w:cs="宋体" w:hint="eastAsia"/>
+          <w:color w:val="000000"/>
+          <w:kern w:val="0"/>
+          <w:szCs w:val="21"/>
+        </w:rPr>
+        <w:t>法律可行性和方案的选择和折衷。</w:t>
+      </w:r>
+    </w:p>
+    <w:p>
+      <w:pPr>
+        <w:spacing w:line="300" w:lineRule="auto"/>
         <w:rPr>
           <w:rFonts w:ascii="??" w:hAnsi="??" w:cs="宋体"/>
           <w:color w:val="000000"/>
@@ -1159,6 +1254,7 @@
           <w:kern w:val="0"/>
           <w:szCs w:val="21"/>
         </w:rPr>
+        <w:lastRenderedPageBreak/>
         <w:t>10</w:t>
       </w:r>
       <w:r>
@@ -1373,7 +1469,6 @@
           <w:kern w:val="0"/>
           <w:szCs w:val="21"/>
         </w:rPr>
-        <w:lastRenderedPageBreak/>
         <w:t>Ｃ．控制耦合　　　　　Ｄ．内容耦合</w:t>
       </w:r>
     </w:p>
@@ -2526,7 +2621,17 @@
           <w:kern w:val="0"/>
           <w:szCs w:val="21"/>
         </w:rPr>
-        <w:t>是一种特殊的状态图，描述需要做的活动，执行这些活动的顺序，以及工作流（完成工作所需要的步骤）。它强调对象间的控制流。</w:t>
+        <w:t>是一种特殊的状态图，描述需要做的活动，执行这些活动的顺序，以及工作流</w:t>
+      </w:r>
+      <w:r>
+        <w:rPr>
+          <w:rFonts w:ascii="??" w:hAnsi="??" w:cs="宋体" w:hint="eastAsia"/>
+          <w:color w:val="000000"/>
+          <w:kern w:val="0"/>
+          <w:szCs w:val="21"/>
+        </w:rPr>
+        <w:lastRenderedPageBreak/>
+        <w:t>（完成工作所需要的步骤）。它强调对象间的控制流。</w:t>
       </w:r>
       <w:r>
         <w:rPr>
@@ -2563,7 +2668,6 @@
           <w:kern w:val="0"/>
           <w:szCs w:val="21"/>
         </w:rPr>
-        <w:lastRenderedPageBreak/>
         <w:t>参考答案：</w:t>
       </w:r>
       <w:r>
@@ -2825,11 +2929,6 @@
       </w:r>
     </w:p>
     <w:p>
-      <w:pPr>
-        <w:rPr>
-          <w:rFonts w:hint="eastAsia"/>
-        </w:rPr>
-      </w:pPr>
       <w:r>
         <w:rPr>
           <w:rFonts w:hint="eastAsia"/>
@@ -2948,43 +3047,79 @@
     <w:p>
       <w:pPr>
         <w:rPr>
-          <w:rFonts w:ascii="??" w:hAnsi="??" w:cs="宋体" w:hint="eastAsia"/>
-          <w:color w:val="000000"/>
-          <w:kern w:val="0"/>
-          <w:szCs w:val="21"/>
-        </w:rPr>
-      </w:pPr>
-      <w:r>
-        <w:rPr>
-          <w:rFonts w:ascii="微软雅黑" w:eastAsia="微软雅黑" w:hAnsi="微软雅黑" w:hint="eastAsia"/>
+          <w:rFonts w:ascii="微软雅黑" w:eastAsia="微软雅黑" w:hAnsi="微软雅黑"/>
           <w:color w:val="333333"/>
           <w:shd w:val="clear" w:color="auto" w:fill="FFFFFF"/>
         </w:rPr>
-        <w:t>具体包括访谈、问卷调查、现场考察、资料查阅、市场调研/</w:t>
-      </w:r>
-      <w:proofErr w:type="gramStart"/>
-      <w:r>
-        <w:rPr>
-          <w:rFonts w:ascii="微软雅黑" w:eastAsia="微软雅黑" w:hAnsi="微软雅黑" w:hint="eastAsia"/>
-          <w:color w:val="333333"/>
-          <w:shd w:val="clear" w:color="auto" w:fill="FFFFFF"/>
-        </w:rPr>
-        <w:t>竞品分析</w:t>
-      </w:r>
-      <w:proofErr w:type="gramEnd"/>
-      <w:r>
-        <w:rPr>
-          <w:rFonts w:ascii="微软雅黑" w:eastAsia="微软雅黑" w:hAnsi="微软雅黑" w:hint="eastAsia"/>
-          <w:color w:val="333333"/>
-          <w:shd w:val="clear" w:color="auto" w:fill="FFFFFF"/>
-        </w:rPr>
-        <w:t>。</w:t>
-      </w:r>
-    </w:p>
-    <w:p>
-      <w:pPr>
-        <w:rPr>
-          <w:rFonts w:ascii="??" w:hAnsi="??" w:cs="宋体" w:hint="eastAsia"/>
+      </w:pPr>
+      <w:r>
+        <w:rPr>
+          <w:noProof/>
+        </w:rPr>
+        <w:drawing>
+          <wp:inline distT="0" distB="0" distL="0" distR="0" wp14:anchorId="0673C70A" wp14:editId="22A77EEF">
+            <wp:extent cx="4057143" cy="2314286"/>
+            <wp:effectExtent l="0" t="0" r="635" b="0"/>
+            <wp:docPr id="1523966084" name="图片 1"/>
+            <wp:cNvGraphicFramePr>
+              <a:graphicFrameLocks xmlns:a="http://schemas.openxmlformats.org/drawingml/2006/main" noChangeAspect="1"/>
+            </wp:cNvGraphicFramePr>
+            <a:graphic xmlns:a="http://schemas.openxmlformats.org/drawingml/2006/main">
+              <a:graphicData uri="http://schemas.openxmlformats.org/drawingml/2006/picture">
+                <pic:pic xmlns:pic="http://schemas.openxmlformats.org/drawingml/2006/picture">
+                  <pic:nvPicPr>
+                    <pic:cNvPr id="1523966084" name=""/>
+                    <pic:cNvPicPr/>
+                  </pic:nvPicPr>
+                  <pic:blipFill>
+                    <a:blip r:embed="rId4"/>
+                    <a:stretch>
+                      <a:fillRect/>
+                    </a:stretch>
+                  </pic:blipFill>
+                  <pic:spPr>
+                    <a:xfrm>
+                      <a:off x="0" y="0"/>
+                      <a:ext cx="4057143" cy="2314286"/>
+                    </a:xfrm>
+                    <a:prstGeom prst="rect">
+                      <a:avLst/>
+                    </a:prstGeom>
+                  </pic:spPr>
+                </pic:pic>
+              </a:graphicData>
+            </a:graphic>
+          </wp:inline>
+        </w:drawing>
+      </w:r>
+    </w:p>
+    <w:p>
+      <w:r>
+        <w:rPr>
+          <w:rFonts w:hint="eastAsia"/>
+        </w:rPr>
+        <w:t>访谈</w:t>
+      </w:r>
+      <w:r>
+        <w:rPr>
+          <w:rFonts w:hint="eastAsia"/>
+        </w:rPr>
+        <w:t xml:space="preserve"> </w:t>
+      </w:r>
+      <w:r>
+        <w:t xml:space="preserve">: </w:t>
+      </w:r>
+      <w:r>
+        <w:rPr>
+          <w:rFonts w:hint="eastAsia"/>
+        </w:rPr>
+        <w:t>在进行需求收集的采访时，需要确保采访的对象覆盖了系统利益相关者的多样性和代表性，包括各种类型的客户和用户。采访时应尽量提问开放式问题</w:t>
+      </w:r>
+    </w:p>
+    <w:p>
+      <w:pPr>
+        <w:rPr>
+          <w:rFonts w:ascii="??" w:hAnsi="??" w:cs="宋体"/>
           <w:color w:val="000000"/>
           <w:kern w:val="0"/>
           <w:szCs w:val="21"/>
@@ -3087,7 +3222,16 @@
           <w:sz w:val="24"/>
           <w:szCs w:val="24"/>
         </w:rPr>
-        <w:t>元，对于国外乘客超重部分每公斤收费比国内乘客多一倍，对于残疾乘客超重部分每公斤收费比正常乘客减少一半，用判定树表示计算行李的算法。</w:t>
+        <w:t>元，对于国外乘客超重部分每公斤收费比国内乘客多一</w:t>
+      </w:r>
+      <w:r>
+        <w:rPr>
+          <w:rFonts w:ascii="宋体" w:hAnsi="宋体" w:hint="eastAsia"/>
+          <w:sz w:val="24"/>
+          <w:szCs w:val="24"/>
+        </w:rPr>
+        <w:lastRenderedPageBreak/>
+        <w:t>倍，对于残疾乘客超重部分每公斤收费比正常乘客减少一半，用判定树表示计算行李的算法。</w:t>
       </w:r>
     </w:p>
     <w:p>
@@ -3152,7 +3296,7 @@
                     </pic:cNvPicPr>
                   </pic:nvPicPr>
                   <pic:blipFill>
-                    <a:blip r:embed="rId4">
+                    <a:blip r:embed="rId5">
                       <a:extLst>
                         <a:ext uri="{28A0092B-C50C-407E-A947-70E740481C1C}">
                           <a14:useLocalDpi xmlns:a14="http://schemas.microsoft.com/office/drawing/2010/main" val="0"/>
@@ -3294,17 +3438,7 @@
           <w:sz w:val="21"/>
           <w:szCs w:val="21"/>
         </w:rPr>
-        <w:t>向每一个借阅者发放图书证，其中包含每一个借阅者的编号和个人信息。提</w:t>
-      </w:r>
-      <w:r>
-        <w:rPr>
-          <w:rFonts w:hint="eastAsia"/>
-          <w:color w:val="000000"/>
-          <w:sz w:val="21"/>
-          <w:szCs w:val="21"/>
-        </w:rPr>
-        <w:lastRenderedPageBreak/>
-        <w:t>供的服务包括：提供查询图书信息、查询个人信息服务和预定图书服务等。</w:t>
+        <w:t>向每一个借阅者发放图书证，其中包含每一个借阅者的编号和个人信息。提供的服务包括：提供查询图书信息、查询个人信息服务和预定图书服务等。</w:t>
       </w:r>
       <w:r>
         <w:rPr>
@@ -3693,7 +3827,7 @@
                     </pic:cNvPicPr>
                   </pic:nvPicPr>
                   <pic:blipFill>
-                    <a:blip r:embed="rId5">
+                    <a:blip r:embed="rId6">
                       <a:extLst>
                         <a:ext uri="{28A0092B-C50C-407E-A947-70E740481C1C}">
                           <a14:useLocalDpi xmlns:a14="http://schemas.microsoft.com/office/drawing/2010/main" val="0"/>
@@ -3774,6 +3908,7 @@
           <w:sz w:val="21"/>
           <w:szCs w:val="21"/>
         </w:rPr>
+        <w:lastRenderedPageBreak/>
         <w:drawing>
           <wp:inline distT="0" distB="0" distL="0" distR="0" wp14:anchorId="558183CF" wp14:editId="64AA853F">
             <wp:extent cx="4654550" cy="3041650"/>
@@ -3792,7 +3927,7 @@
                     </pic:cNvPicPr>
                   </pic:nvPicPr>
                   <pic:blipFill>
-                    <a:blip r:embed="rId6">
+                    <a:blip r:embed="rId7">
                       <a:extLst>
                         <a:ext uri="{28A0092B-C50C-407E-A947-70E740481C1C}">
                           <a14:useLocalDpi xmlns:a14="http://schemas.microsoft.com/office/drawing/2010/main" val="0"/>
@@ -3869,7 +4004,6 @@
           <w:noProof/>
           <w:color w:val="000000"/>
         </w:rPr>
-        <w:lastRenderedPageBreak/>
         <w:t xml:space="preserve"> </w:t>
       </w:r>
       <w:r>
@@ -3895,7 +4029,7 @@
                     </pic:cNvPicPr>
                   </pic:nvPicPr>
                   <pic:blipFill>
-                    <a:blip r:embed="rId7" cstate="print">
+                    <a:blip r:embed="rId8" cstate="print">
                       <a:extLst>
                         <a:ext uri="{28A0092B-C50C-407E-A947-70E740481C1C}">
                           <a14:useLocalDpi xmlns:a14="http://schemas.microsoft.com/office/drawing/2010/main" val="0"/>
@@ -4007,7 +4141,6 @@
         <w:pStyle w:val="a6"/>
         <w:spacing w:line="375" w:lineRule="atLeast"/>
         <w:rPr>
-          <w:rFonts w:hint="eastAsia"/>
           <w:noProof/>
           <w:color w:val="000000"/>
         </w:rPr>
@@ -4074,6 +4207,7 @@
           <w:noProof/>
           <w:szCs w:val="21"/>
         </w:rPr>
+        <w:lastRenderedPageBreak/>
         <w:drawing>
           <wp:inline distT="0" distB="0" distL="0" distR="0" wp14:anchorId="597AF2F5" wp14:editId="5CC77AD7">
             <wp:extent cx="5238750" cy="3740150"/>
@@ -4092,7 +4226,7 @@
                     </pic:cNvPicPr>
                   </pic:nvPicPr>
                   <pic:blipFill>
-                    <a:blip r:embed="rId8">
+                    <a:blip r:embed="rId9">
                       <a:extLst>
                         <a:ext uri="{28A0092B-C50C-407E-A947-70E740481C1C}">
                           <a14:useLocalDpi xmlns:a14="http://schemas.microsoft.com/office/drawing/2010/main" val="0"/>
@@ -4166,7 +4300,7 @@
                     </pic:cNvPicPr>
                   </pic:nvPicPr>
                   <pic:blipFill>
-                    <a:blip r:embed="rId9">
+                    <a:blip r:embed="rId10">
                       <a:extLst>
                         <a:ext uri="{28A0092B-C50C-407E-A947-70E740481C1C}">
                           <a14:useLocalDpi xmlns:a14="http://schemas.microsoft.com/office/drawing/2010/main" val="0"/>
@@ -4336,6 +4470,7 @@
           <w:rFonts w:ascii="宋体" w:hAnsi="宋体" w:hint="eastAsia"/>
           <w:color w:val="000000"/>
         </w:rPr>
+        <w:lastRenderedPageBreak/>
         <w:t>请画出能够正确表示类</w:t>
       </w:r>
       <w:r>
@@ -4430,7 +4565,7 @@
                     </pic:cNvPicPr>
                   </pic:nvPicPr>
                   <pic:blipFill>
-                    <a:blip r:embed="rId10">
+                    <a:blip r:embed="rId11">
                       <a:extLst>
                         <a:ext uri="{28A0092B-C50C-407E-A947-70E740481C1C}">
                           <a14:useLocalDpi xmlns:a14="http://schemas.microsoft.com/office/drawing/2010/main" val="0"/>
@@ -4565,7 +4700,6 @@
           <w:sz w:val="21"/>
           <w:szCs w:val="21"/>
         </w:rPr>
-        <w:lastRenderedPageBreak/>
         <w:drawing>
           <wp:inline distT="0" distB="0" distL="0" distR="0" wp14:anchorId="0555B8DE" wp14:editId="44A1D78B">
             <wp:extent cx="4908550" cy="2749550"/>
@@ -4584,7 +4718,7 @@
                     </pic:cNvPicPr>
                   </pic:nvPicPr>
                   <pic:blipFill>
-                    <a:blip r:embed="rId11">
+                    <a:blip r:embed="rId12">
                       <a:extLst>
                         <a:ext uri="{28A0092B-C50C-407E-A947-70E740481C1C}">
                           <a14:useLocalDpi xmlns:a14="http://schemas.microsoft.com/office/drawing/2010/main" val="0"/>
@@ -4768,6 +4902,7 @@
           <w:sz w:val="21"/>
           <w:szCs w:val="21"/>
         </w:rPr>
+        <w:lastRenderedPageBreak/>
         <w:t>顶层数据流图：</w:t>
       </w:r>
     </w:p>
@@ -4808,7 +4943,7 @@
                     </pic:cNvPicPr>
                   </pic:nvPicPr>
                   <pic:blipFill>
-                    <a:blip r:embed="rId12">
+                    <a:blip r:embed="rId13">
                       <a:extLst>
                         <a:ext uri="{28A0092B-C50C-407E-A947-70E740481C1C}">
                           <a14:useLocalDpi xmlns:a14="http://schemas.microsoft.com/office/drawing/2010/main" val="0"/>
@@ -4889,7 +5024,6 @@
           <w:sz w:val="21"/>
           <w:szCs w:val="21"/>
         </w:rPr>
-        <w:lastRenderedPageBreak/>
         <w:drawing>
           <wp:inline distT="0" distB="0" distL="0" distR="0" wp14:anchorId="68D2504C" wp14:editId="675F625A">
             <wp:extent cx="5283200" cy="2813050"/>
@@ -4908,7 +5042,7 @@
                     </pic:cNvPicPr>
                   </pic:nvPicPr>
                   <pic:blipFill>
-                    <a:blip r:embed="rId13">
+                    <a:blip r:embed="rId14">
                       <a:extLst>
                         <a:ext uri="{28A0092B-C50C-407E-A947-70E740481C1C}">
                           <a14:useLocalDpi xmlns:a14="http://schemas.microsoft.com/office/drawing/2010/main" val="0"/>
@@ -5420,7 +5554,7 @@
   <w:style w:type="paragraph" w:default="1" w:styleId="a">
     <w:name w:val="Normal"/>
     <w:qFormat/>
-    <w:rsid w:val="005B3A90"/>
+    <w:rsid w:val="00BF4872"/>
     <w:pPr>
       <w:widowControl w:val="0"/>
       <w:jc w:val="both"/>

</xml_diff>